<commit_message>
docx is done too!
</commit_message>
<xml_diff>
--- a/U-14/Урок-14.docx
+++ b/U-14/Урок-14.docx
@@ -69,7 +69,973 @@
         <w:rPr>
           <w:b/>
           <w:bCs/>
-        </w:rPr>
+          <w:color w:val="000000"/>
+          <w:shd w:fill="auto" w:val="clear"/>
+        </w:rPr>
+      </w:r>
+    </w:p>
+    <w:p>
+      <w:pPr>
+        <w:pStyle w:val="Normal"/>
+        <w:bidi w:val="0"/>
+        <w:jc w:val="both"/>
+        <w:rPr>
+          <w:rFonts w:ascii="Droid Sans Mono;monospace;monospace" w:hAnsi="Droid Sans Mono;monospace;monospace"/>
+          <w:b w:val="false"/>
+          <w:bCs/>
+          <w:color w:val="auto"/>
+          <w:sz w:val="21"/>
+          <w:highlight w:val="none"/>
+          <w:shd w:fill="auto" w:val="clear"/>
+        </w:rPr>
+      </w:pPr>
+      <w:r>
+        <w:rPr>
+          <w:rFonts w:ascii="Droid Sans Mono;monospace;monospace" w:hAnsi="Droid Sans Mono;monospace;monospace"/>
+          <w:b w:val="false"/>
+          <w:bCs w:val="false"/>
+          <w:color w:val="000000"/>
+          <w:sz w:val="21"/>
+          <w:shd w:fill="auto" w:val="clear"/>
+        </w:rPr>
+        <w:t># Задание No1</w:t>
+      </w:r>
+    </w:p>
+    <w:p>
+      <w:pPr>
+        <w:pStyle w:val="Normal"/>
+        <w:bidi w:val="0"/>
+        <w:spacing w:lineRule="atLeast" w:line="285"/>
+        <w:ind w:hanging="0" w:start="0" w:end="0"/>
+        <w:jc w:val="start"/>
+        <w:rPr>
+          <w:rFonts w:ascii="Droid Sans Mono;monospace;monospace" w:hAnsi="Droid Sans Mono;monospace;monospace"/>
+          <w:b w:val="false"/>
+          <w:color w:val="auto"/>
+          <w:sz w:val="21"/>
+          <w:highlight w:val="none"/>
+          <w:shd w:fill="auto" w:val="clear"/>
+        </w:rPr>
+      </w:pPr>
+      <w:r>
+        <w:rPr>
+          <w:rFonts w:ascii="Droid Sans Mono;monospace;monospace" w:hAnsi="Droid Sans Mono;monospace;monospace"/>
+          <w:b w:val="false"/>
+          <w:color w:val="000000"/>
+          <w:sz w:val="21"/>
+          <w:shd w:fill="auto" w:val="clear"/>
+        </w:rPr>
+        <w:t># Есть последовательность</w:t>
+      </w:r>
+    </w:p>
+    <w:p>
+      <w:pPr>
+        <w:pStyle w:val="Normal"/>
+        <w:bidi w:val="0"/>
+        <w:spacing w:lineRule="atLeast" w:line="285"/>
+        <w:ind w:hanging="0" w:start="0" w:end="0"/>
+        <w:jc w:val="start"/>
+        <w:rPr>
+          <w:rFonts w:ascii="Droid Sans Mono;monospace;monospace" w:hAnsi="Droid Sans Mono;monospace;monospace"/>
+          <w:b w:val="false"/>
+          <w:color w:val="auto"/>
+          <w:sz w:val="21"/>
+          <w:highlight w:val="none"/>
+          <w:shd w:fill="auto" w:val="clear"/>
+        </w:rPr>
+      </w:pPr>
+      <w:r>
+        <w:rPr>
+          <w:rFonts w:ascii="Droid Sans Mono;monospace;monospace" w:hAnsi="Droid Sans Mono;monospace;monospace"/>
+          <w:b w:val="false"/>
+          <w:color w:val="000000"/>
+          <w:sz w:val="21"/>
+          <w:shd w:fill="auto" w:val="clear"/>
+        </w:rPr>
+        <w:t># my_list = [0, 1, 2, 3, 4, 5, 6, 7, 8, 9, 10, 11, 12, 13, 14, 15, 16]</w:t>
+      </w:r>
+    </w:p>
+    <w:p>
+      <w:pPr>
+        <w:pStyle w:val="Normal"/>
+        <w:bidi w:val="0"/>
+        <w:spacing w:lineRule="atLeast" w:line="285"/>
+        <w:ind w:hanging="0" w:start="0" w:end="0"/>
+        <w:jc w:val="start"/>
+        <w:rPr>
+          <w:rFonts w:ascii="Droid Sans Mono;monospace;monospace" w:hAnsi="Droid Sans Mono;monospace;monospace"/>
+          <w:b w:val="false"/>
+          <w:color w:val="auto"/>
+          <w:sz w:val="21"/>
+          <w:highlight w:val="none"/>
+          <w:shd w:fill="auto" w:val="clear"/>
+        </w:rPr>
+      </w:pPr>
+      <w:r>
+        <w:rPr>
+          <w:rFonts w:ascii="Droid Sans Mono;monospace;monospace" w:hAnsi="Droid Sans Mono;monospace;monospace"/>
+          <w:b w:val="false"/>
+          <w:color w:val="000000"/>
+          <w:sz w:val="21"/>
+          <w:shd w:fill="auto" w:val="clear"/>
+        </w:rPr>
+        <w:t># Напишите рекурсивную функцию, которая выведет все элементы от первого</w:t>
+      </w:r>
+    </w:p>
+    <w:p>
+      <w:pPr>
+        <w:pStyle w:val="Normal"/>
+        <w:bidi w:val="0"/>
+        <w:spacing w:lineRule="atLeast" w:line="285"/>
+        <w:ind w:hanging="0" w:start="0" w:end="0"/>
+        <w:jc w:val="start"/>
+        <w:rPr>
+          <w:rFonts w:ascii="Droid Sans Mono;monospace;monospace" w:hAnsi="Droid Sans Mono;monospace;monospace"/>
+          <w:b w:val="false"/>
+          <w:color w:val="auto"/>
+          <w:sz w:val="21"/>
+          <w:highlight w:val="none"/>
+          <w:shd w:fill="auto" w:val="clear"/>
+        </w:rPr>
+      </w:pPr>
+      <w:r>
+        <w:rPr>
+          <w:rFonts w:ascii="Droid Sans Mono;monospace;monospace" w:hAnsi="Droid Sans Mono;monospace;monospace"/>
+          <w:b w:val="false"/>
+          <w:color w:val="000000"/>
+          <w:sz w:val="21"/>
+          <w:shd w:fill="auto" w:val="clear"/>
+        </w:rPr>
+        <w:t># до последнего и в конце отобразит сообщение Конец списка, если выводить</w:t>
+      </w:r>
+    </w:p>
+    <w:p>
+      <w:pPr>
+        <w:pStyle w:val="Normal"/>
+        <w:bidi w:val="0"/>
+        <w:spacing w:lineRule="atLeast" w:line="285"/>
+        <w:ind w:hanging="0" w:start="0" w:end="0"/>
+        <w:jc w:val="start"/>
+        <w:rPr>
+          <w:rFonts w:ascii="Droid Sans Mono;monospace;monospace" w:hAnsi="Droid Sans Mono;monospace;monospace"/>
+          <w:b w:val="false"/>
+          <w:color w:val="auto"/>
+          <w:sz w:val="21"/>
+          <w:highlight w:val="none"/>
+          <w:shd w:fill="auto" w:val="clear"/>
+        </w:rPr>
+      </w:pPr>
+      <w:r>
+        <w:rPr>
+          <w:rFonts w:ascii="Droid Sans Mono;monospace;monospace" w:hAnsi="Droid Sans Mono;monospace;monospace"/>
+          <w:b w:val="false"/>
+          <w:color w:val="000000"/>
+          <w:sz w:val="21"/>
+          <w:shd w:fill="auto" w:val="clear"/>
+        </w:rPr>
+        <w:t># больше нечего. Циклы использовать запрещено</w:t>
+      </w:r>
+    </w:p>
+    <w:p>
+      <w:pPr>
+        <w:pStyle w:val="Normal"/>
+        <w:bidi w:val="0"/>
+        <w:spacing w:lineRule="atLeast" w:line="285"/>
+        <w:ind w:hanging="0" w:start="0" w:end="0"/>
+        <w:jc w:val="start"/>
+        <w:rPr>
+          <w:rFonts w:ascii="Droid Sans Mono;monospace;monospace" w:hAnsi="Droid Sans Mono;monospace;monospace"/>
+          <w:b w:val="false"/>
+          <w:color w:val="auto"/>
+          <w:sz w:val="21"/>
+          <w:highlight w:val="none"/>
+          <w:shd w:fill="auto" w:val="clear"/>
+        </w:rPr>
+      </w:pPr>
+      <w:r>
+        <w:rPr>
+          <w:rFonts w:ascii="Droid Sans Mono;monospace;monospace" w:hAnsi="Droid Sans Mono;monospace;monospace"/>
+          <w:b w:val="false"/>
+          <w:color w:val="000000"/>
+          <w:sz w:val="21"/>
+          <w:shd w:fill="auto" w:val="clear"/>
+        </w:rPr>
+        <w:t>#</w:t>
+      </w:r>
+    </w:p>
+    <w:p>
+      <w:pPr>
+        <w:pStyle w:val="Normal"/>
+        <w:bidi w:val="0"/>
+        <w:spacing w:lineRule="atLeast" w:line="285"/>
+        <w:ind w:hanging="0" w:start="0" w:end="0"/>
+        <w:jc w:val="start"/>
+        <w:rPr>
+          <w:rFonts w:ascii="Droid Sans Mono;monospace;monospace" w:hAnsi="Droid Sans Mono;monospace;monospace"/>
+          <w:b w:val="false"/>
+          <w:color w:val="auto"/>
+          <w:sz w:val="21"/>
+          <w:highlight w:val="none"/>
+          <w:shd w:fill="auto" w:val="clear"/>
+        </w:rPr>
+      </w:pPr>
+      <w:r>
+        <w:rPr>
+          <w:rFonts w:ascii="Droid Sans Mono;monospace;monospace" w:hAnsi="Droid Sans Mono;monospace;monospace"/>
+          <w:b w:val="false"/>
+          <w:color w:val="000000"/>
+          <w:sz w:val="21"/>
+          <w:shd w:fill="auto" w:val="clear"/>
+        </w:rPr>
+        <w:t># https://github.com/A-l-E-v/PySynergy/blob/main/U-14/recursion.py</w:t>
+      </w:r>
+    </w:p>
+    <w:p>
+      <w:pPr>
+        <w:pStyle w:val="Normal"/>
+        <w:bidi w:val="0"/>
+        <w:spacing w:lineRule="atLeast" w:line="285"/>
+        <w:ind w:hanging="0" w:start="0" w:end="0"/>
+        <w:jc w:val="start"/>
+        <w:rPr>
+          <w:rFonts w:ascii="Droid Sans Mono;monospace;monospace" w:hAnsi="Droid Sans Mono;monospace;monospace"/>
+          <w:b w:val="false"/>
+          <w:color w:val="auto"/>
+          <w:sz w:val="21"/>
+          <w:highlight w:val="none"/>
+          <w:shd w:fill="auto" w:val="clear"/>
+        </w:rPr>
+      </w:pPr>
+      <w:r>
+        <w:rPr>
+          <w:rFonts w:ascii="Droid Sans Mono;monospace;monospace" w:hAnsi="Droid Sans Mono;monospace;monospace"/>
+          <w:b w:val="false"/>
+          <w:color w:val="000000"/>
+          <w:sz w:val="21"/>
+          <w:shd w:fill="auto" w:val="clear"/>
+        </w:rPr>
+        <w:t>#</w:t>
+      </w:r>
+    </w:p>
+    <w:p>
+      <w:pPr>
+        <w:pStyle w:val="Normal"/>
+        <w:bidi w:val="0"/>
+        <w:spacing w:lineRule="atLeast" w:line="285"/>
+        <w:ind w:hanging="0" w:start="0" w:end="0"/>
+        <w:jc w:val="start"/>
+        <w:rPr>
+          <w:color w:val="auto"/>
+          <w:highlight w:val="none"/>
+          <w:shd w:fill="auto" w:val="clear"/>
+        </w:rPr>
+      </w:pPr>
+      <w:r>
+        <w:rPr>
+          <w:rFonts w:ascii="Droid Sans Mono;monospace;monospace" w:hAnsi="Droid Sans Mono;monospace;monospace"/>
+          <w:b w:val="false"/>
+          <w:color w:val="000000"/>
+          <w:sz w:val="21"/>
+          <w:shd w:fill="auto" w:val="clear"/>
+        </w:rPr>
+        <w:t>def rec_print (list,p):</w:t>
+      </w:r>
+    </w:p>
+    <w:p>
+      <w:pPr>
+        <w:pStyle w:val="Normal"/>
+        <w:bidi w:val="0"/>
+        <w:spacing w:lineRule="atLeast" w:line="285"/>
+        <w:ind w:hanging="0" w:start="0" w:end="0"/>
+        <w:jc w:val="start"/>
+        <w:rPr>
+          <w:rFonts w:ascii="Droid Sans Mono;monospace;monospace" w:hAnsi="Droid Sans Mono;monospace;monospace"/>
+          <w:b w:val="false"/>
+          <w:color w:val="auto"/>
+          <w:sz w:val="21"/>
+          <w:highlight w:val="none"/>
+          <w:shd w:fill="auto" w:val="clear"/>
+        </w:rPr>
+      </w:pPr>
+      <w:r>
+        <w:rPr>
+          <w:rFonts w:ascii="Droid Sans Mono;monospace;monospace" w:hAnsi="Droid Sans Mono;monospace;monospace"/>
+          <w:b w:val="false"/>
+          <w:color w:val="000000"/>
+          <w:sz w:val="21"/>
+          <w:shd w:fill="auto" w:val="clear"/>
+        </w:rPr>
+        <w:t>if p &lt; len(list):</w:t>
+      </w:r>
+    </w:p>
+    <w:p>
+      <w:pPr>
+        <w:pStyle w:val="Normal"/>
+        <w:bidi w:val="0"/>
+        <w:spacing w:lineRule="atLeast" w:line="285"/>
+        <w:ind w:hanging="0" w:start="0" w:end="0"/>
+        <w:jc w:val="start"/>
+        <w:rPr>
+          <w:rFonts w:ascii="Droid Sans Mono;monospace;monospace" w:hAnsi="Droid Sans Mono;monospace;monospace"/>
+          <w:b w:val="false"/>
+          <w:color w:val="auto"/>
+          <w:sz w:val="21"/>
+          <w:highlight w:val="none"/>
+          <w:shd w:fill="auto" w:val="clear"/>
+        </w:rPr>
+      </w:pPr>
+      <w:r>
+        <w:rPr>
+          <w:rFonts w:ascii="Droid Sans Mono;monospace;monospace" w:hAnsi="Droid Sans Mono;monospace;monospace"/>
+          <w:b w:val="false"/>
+          <w:color w:val="000000"/>
+          <w:sz w:val="21"/>
+          <w:shd w:fill="auto" w:val="clear"/>
+        </w:rPr>
+        <w:t>print (f'{list[p]} ', end='')</w:t>
+      </w:r>
+    </w:p>
+    <w:p>
+      <w:pPr>
+        <w:pStyle w:val="Normal"/>
+        <w:bidi w:val="0"/>
+        <w:spacing w:lineRule="atLeast" w:line="285"/>
+        <w:ind w:hanging="0" w:start="0" w:end="0"/>
+        <w:jc w:val="start"/>
+        <w:rPr>
+          <w:rFonts w:ascii="Droid Sans Mono;monospace;monospace" w:hAnsi="Droid Sans Mono;monospace;monospace"/>
+          <w:b w:val="false"/>
+          <w:color w:val="auto"/>
+          <w:sz w:val="21"/>
+          <w:highlight w:val="none"/>
+          <w:shd w:fill="auto" w:val="clear"/>
+        </w:rPr>
+      </w:pPr>
+      <w:r>
+        <w:rPr>
+          <w:rFonts w:ascii="Droid Sans Mono;monospace;monospace" w:hAnsi="Droid Sans Mono;monospace;monospace"/>
+          <w:b w:val="false"/>
+          <w:color w:val="000000"/>
+          <w:sz w:val="21"/>
+          <w:shd w:fill="auto" w:val="clear"/>
+        </w:rPr>
+        <w:t>p +=1</w:t>
+      </w:r>
+    </w:p>
+    <w:p>
+      <w:pPr>
+        <w:pStyle w:val="Normal"/>
+        <w:bidi w:val="0"/>
+        <w:spacing w:lineRule="atLeast" w:line="285"/>
+        <w:ind w:hanging="0" w:start="0" w:end="0"/>
+        <w:jc w:val="start"/>
+        <w:rPr>
+          <w:rFonts w:ascii="Droid Sans Mono;monospace;monospace" w:hAnsi="Droid Sans Mono;monospace;monospace"/>
+          <w:b w:val="false"/>
+          <w:color w:val="auto"/>
+          <w:sz w:val="21"/>
+          <w:highlight w:val="none"/>
+          <w:shd w:fill="auto" w:val="clear"/>
+        </w:rPr>
+      </w:pPr>
+      <w:r>
+        <w:rPr>
+          <w:rFonts w:ascii="Droid Sans Mono;monospace;monospace" w:hAnsi="Droid Sans Mono;monospace;monospace"/>
+          <w:b w:val="false"/>
+          <w:color w:val="000000"/>
+          <w:sz w:val="21"/>
+          <w:shd w:fill="auto" w:val="clear"/>
+        </w:rPr>
+        <w:t>return rec_print (list,p)</w:t>
+      </w:r>
+    </w:p>
+    <w:p>
+      <w:pPr>
+        <w:pStyle w:val="Normal"/>
+        <w:bidi w:val="0"/>
+        <w:spacing w:lineRule="atLeast" w:line="285"/>
+        <w:ind w:hanging="0" w:start="0" w:end="0"/>
+        <w:jc w:val="start"/>
+        <w:rPr>
+          <w:rFonts w:ascii="Droid Sans Mono;monospace;monospace" w:hAnsi="Droid Sans Mono;monospace;monospace"/>
+          <w:b w:val="false"/>
+          <w:color w:val="auto"/>
+          <w:sz w:val="21"/>
+          <w:highlight w:val="none"/>
+          <w:shd w:fill="auto" w:val="clear"/>
+        </w:rPr>
+      </w:pPr>
+      <w:r>
+        <w:rPr>
+          <w:rFonts w:ascii="Droid Sans Mono;monospace;monospace" w:hAnsi="Droid Sans Mono;monospace;monospace"/>
+          <w:b w:val="false"/>
+          <w:color w:val="000000"/>
+          <w:sz w:val="21"/>
+          <w:shd w:fill="auto" w:val="clear"/>
+        </w:rPr>
+        <w:t>print ('Конец списка')</w:t>
+      </w:r>
+    </w:p>
+    <w:p>
+      <w:pPr>
+        <w:pStyle w:val="Normal"/>
+        <w:bidi w:val="0"/>
+        <w:spacing w:lineRule="atLeast" w:line="285"/>
+        <w:ind w:hanging="0" w:start="0" w:end="0"/>
+        <w:jc w:val="start"/>
+        <w:rPr>
+          <w:rFonts w:ascii="Droid Sans Mono;monospace;monospace" w:hAnsi="Droid Sans Mono;monospace;monospace"/>
+          <w:b w:val="false"/>
+          <w:color w:val="auto"/>
+          <w:sz w:val="21"/>
+          <w:highlight w:val="none"/>
+          <w:shd w:fill="auto" w:val="clear"/>
+        </w:rPr>
+      </w:pPr>
+      <w:r>
+        <w:rPr>
+          <w:rFonts w:ascii="Droid Sans Mono;monospace;monospace" w:hAnsi="Droid Sans Mono;monospace;monospace"/>
+          <w:b w:val="false"/>
+          <w:color w:val="000000"/>
+          <w:sz w:val="21"/>
+          <w:shd w:fill="auto" w:val="clear"/>
+        </w:rPr>
+        <w:t xml:space="preserve">return </w:t>
+      </w:r>
+    </w:p>
+    <w:p>
+      <w:pPr>
+        <w:pStyle w:val="Normal"/>
+        <w:bidi w:val="0"/>
+        <w:spacing w:lineRule="atLeast" w:line="285"/>
+        <w:jc w:val="start"/>
+        <w:rPr>
+          <w:color w:val="auto"/>
+          <w:highlight w:val="none"/>
+          <w:shd w:fill="auto" w:val="clear"/>
+        </w:rPr>
+      </w:pPr>
+      <w:r>
+        <w:rPr>
+          <w:color w:val="000000"/>
+          <w:shd w:fill="auto" w:val="clear"/>
+        </w:rPr>
+      </w:r>
+    </w:p>
+    <w:p>
+      <w:pPr>
+        <w:pStyle w:val="Normal"/>
+        <w:bidi w:val="0"/>
+        <w:spacing w:lineRule="atLeast" w:line="285"/>
+        <w:ind w:hanging="0" w:start="0" w:end="0"/>
+        <w:jc w:val="start"/>
+        <w:rPr>
+          <w:rFonts w:ascii="Droid Sans Mono;monospace;monospace" w:hAnsi="Droid Sans Mono;monospace;monospace"/>
+          <w:b w:val="false"/>
+          <w:color w:val="auto"/>
+          <w:sz w:val="21"/>
+          <w:highlight w:val="none"/>
+          <w:shd w:fill="auto" w:val="clear"/>
+        </w:rPr>
+      </w:pPr>
+      <w:r>
+        <w:rPr>
+          <w:rFonts w:ascii="Droid Sans Mono;monospace;monospace" w:hAnsi="Droid Sans Mono;monospace;monospace"/>
+          <w:b w:val="false"/>
+          <w:color w:val="000000"/>
+          <w:sz w:val="21"/>
+          <w:shd w:fill="auto" w:val="clear"/>
+        </w:rPr>
+        <w:t>print()</w:t>
+      </w:r>
+    </w:p>
+    <w:p>
+      <w:pPr>
+        <w:pStyle w:val="Normal"/>
+        <w:bidi w:val="0"/>
+        <w:spacing w:lineRule="atLeast" w:line="285"/>
+        <w:ind w:hanging="0" w:start="0" w:end="0"/>
+        <w:jc w:val="start"/>
+        <w:rPr>
+          <w:rFonts w:ascii="Droid Sans Mono;monospace;monospace" w:hAnsi="Droid Sans Mono;monospace;monospace"/>
+          <w:b w:val="false"/>
+          <w:color w:val="auto"/>
+          <w:sz w:val="21"/>
+          <w:highlight w:val="none"/>
+          <w:shd w:fill="auto" w:val="clear"/>
+        </w:rPr>
+      </w:pPr>
+      <w:r>
+        <w:rPr>
+          <w:rFonts w:ascii="Droid Sans Mono;monospace;monospace" w:hAnsi="Droid Sans Mono;monospace;monospace"/>
+          <w:b w:val="false"/>
+          <w:color w:val="000000"/>
+          <w:sz w:val="21"/>
+          <w:shd w:fill="auto" w:val="clear"/>
+        </w:rPr>
+        <w:t>print('--- Print через рекурсию ---')</w:t>
+      </w:r>
+    </w:p>
+    <w:p>
+      <w:pPr>
+        <w:pStyle w:val="Normal"/>
+        <w:bidi w:val="0"/>
+        <w:spacing w:lineRule="atLeast" w:line="285"/>
+        <w:ind w:hanging="0" w:start="0" w:end="0"/>
+        <w:jc w:val="start"/>
+        <w:rPr>
+          <w:rFonts w:ascii="Droid Sans Mono;monospace;monospace" w:hAnsi="Droid Sans Mono;monospace;monospace"/>
+          <w:b w:val="false"/>
+          <w:color w:val="auto"/>
+          <w:sz w:val="21"/>
+          <w:highlight w:val="none"/>
+          <w:shd w:fill="auto" w:val="clear"/>
+        </w:rPr>
+      </w:pPr>
+      <w:r>
+        <w:rPr>
+          <w:rFonts w:ascii="Droid Sans Mono;monospace;monospace" w:hAnsi="Droid Sans Mono;monospace;monospace"/>
+          <w:b w:val="false"/>
+          <w:color w:val="000000"/>
+          <w:sz w:val="21"/>
+          <w:shd w:fill="auto" w:val="clear"/>
+        </w:rPr>
+        <w:t>print()</w:t>
+      </w:r>
+    </w:p>
+    <w:p>
+      <w:pPr>
+        <w:pStyle w:val="Normal"/>
+        <w:bidi w:val="0"/>
+        <w:spacing w:lineRule="atLeast" w:line="285"/>
+        <w:jc w:val="start"/>
+        <w:rPr>
+          <w:color w:val="auto"/>
+          <w:highlight w:val="none"/>
+          <w:shd w:fill="auto" w:val="clear"/>
+        </w:rPr>
+      </w:pPr>
+      <w:r>
+        <w:rPr>
+          <w:color w:val="000000"/>
+          <w:shd w:fill="auto" w:val="clear"/>
+        </w:rPr>
+      </w:r>
+    </w:p>
+    <w:p>
+      <w:pPr>
+        <w:pStyle w:val="Normal"/>
+        <w:bidi w:val="0"/>
+        <w:spacing w:lineRule="atLeast" w:line="285"/>
+        <w:ind w:hanging="0" w:start="0" w:end="0"/>
+        <w:jc w:val="start"/>
+        <w:rPr>
+          <w:rFonts w:ascii="Droid Sans Mono;monospace;monospace" w:hAnsi="Droid Sans Mono;monospace;monospace"/>
+          <w:b w:val="false"/>
+          <w:color w:val="auto"/>
+          <w:sz w:val="21"/>
+          <w:highlight w:val="none"/>
+          <w:shd w:fill="auto" w:val="clear"/>
+        </w:rPr>
+      </w:pPr>
+      <w:r>
+        <w:rPr>
+          <w:rFonts w:ascii="Droid Sans Mono;monospace;monospace" w:hAnsi="Droid Sans Mono;monospace;monospace"/>
+          <w:b w:val="false"/>
+          <w:color w:val="000000"/>
+          <w:sz w:val="21"/>
+          <w:shd w:fill="auto" w:val="clear"/>
+        </w:rPr>
+        <w:t>print ('Cписок на печать:')</w:t>
+      </w:r>
+    </w:p>
+    <w:p>
+      <w:pPr>
+        <w:pStyle w:val="Normal"/>
+        <w:bidi w:val="0"/>
+        <w:spacing w:lineRule="atLeast" w:line="285"/>
+        <w:ind w:hanging="0" w:start="0" w:end="0"/>
+        <w:jc w:val="start"/>
+        <w:rPr>
+          <w:rFonts w:ascii="Droid Sans Mono;monospace;monospace" w:hAnsi="Droid Sans Mono;monospace;monospace"/>
+          <w:b w:val="false"/>
+          <w:color w:val="auto"/>
+          <w:sz w:val="21"/>
+          <w:highlight w:val="none"/>
+          <w:shd w:fill="auto" w:val="clear"/>
+        </w:rPr>
+      </w:pPr>
+      <w:r>
+        <w:rPr>
+          <w:rFonts w:ascii="Droid Sans Mono;monospace;monospace" w:hAnsi="Droid Sans Mono;monospace;monospace"/>
+          <w:b w:val="false"/>
+          <w:color w:val="000000"/>
+          <w:sz w:val="21"/>
+          <w:shd w:fill="auto" w:val="clear"/>
+        </w:rPr>
+        <w:t>my_list = [0, 1, 2, 3, 4, 5, 6, 7, 8, 9, 10, 11, 12, 13, 14, 15, 16]</w:t>
+      </w:r>
+    </w:p>
+    <w:p>
+      <w:pPr>
+        <w:pStyle w:val="Normal"/>
+        <w:bidi w:val="0"/>
+        <w:spacing w:lineRule="atLeast" w:line="285"/>
+        <w:ind w:hanging="0" w:start="0" w:end="0"/>
+        <w:jc w:val="start"/>
+        <w:rPr>
+          <w:rFonts w:ascii="Droid Sans Mono;monospace;monospace" w:hAnsi="Droid Sans Mono;monospace;monospace"/>
+          <w:b w:val="false"/>
+          <w:color w:val="auto"/>
+          <w:sz w:val="21"/>
+          <w:highlight w:val="none"/>
+          <w:shd w:fill="auto" w:val="clear"/>
+        </w:rPr>
+      </w:pPr>
+      <w:r>
+        <w:rPr>
+          <w:rFonts w:ascii="Droid Sans Mono;monospace;monospace" w:hAnsi="Droid Sans Mono;monospace;monospace"/>
+          <w:b w:val="false"/>
+          <w:color w:val="000000"/>
+          <w:sz w:val="21"/>
+          <w:shd w:fill="auto" w:val="clear"/>
+        </w:rPr>
+        <w:t>print(my_list)</w:t>
+      </w:r>
+    </w:p>
+    <w:p>
+      <w:pPr>
+        <w:pStyle w:val="Normal"/>
+        <w:bidi w:val="0"/>
+        <w:spacing w:lineRule="atLeast" w:line="285"/>
+        <w:ind w:hanging="0" w:start="0" w:end="0"/>
+        <w:jc w:val="start"/>
+        <w:rPr>
+          <w:rFonts w:ascii="Droid Sans Mono;monospace;monospace" w:hAnsi="Droid Sans Mono;monospace;monospace"/>
+          <w:b w:val="false"/>
+          <w:color w:val="auto"/>
+          <w:sz w:val="21"/>
+          <w:highlight w:val="none"/>
+          <w:shd w:fill="auto" w:val="clear"/>
+        </w:rPr>
+      </w:pPr>
+      <w:r>
+        <w:rPr>
+          <w:rFonts w:ascii="Droid Sans Mono;monospace;monospace" w:hAnsi="Droid Sans Mono;monospace;monospace"/>
+          <w:b w:val="false"/>
+          <w:color w:val="000000"/>
+          <w:sz w:val="21"/>
+          <w:shd w:fill="auto" w:val="clear"/>
+        </w:rPr>
+        <w:t>print()</w:t>
+      </w:r>
+    </w:p>
+    <w:p>
+      <w:pPr>
+        <w:pStyle w:val="Normal"/>
+        <w:bidi w:val="0"/>
+        <w:spacing w:lineRule="atLeast" w:line="285"/>
+        <w:jc w:val="start"/>
+        <w:rPr>
+          <w:color w:val="auto"/>
+          <w:highlight w:val="none"/>
+          <w:shd w:fill="auto" w:val="clear"/>
+        </w:rPr>
+      </w:pPr>
+      <w:r>
+        <w:rPr>
+          <w:color w:val="000000"/>
+          <w:shd w:fill="auto" w:val="clear"/>
+        </w:rPr>
+      </w:r>
+    </w:p>
+    <w:p>
+      <w:pPr>
+        <w:pStyle w:val="Normal"/>
+        <w:bidi w:val="0"/>
+        <w:spacing w:lineRule="atLeast" w:line="285"/>
+        <w:ind w:hanging="0" w:start="0" w:end="0"/>
+        <w:jc w:val="start"/>
+        <w:rPr>
+          <w:rFonts w:ascii="Droid Sans Mono;monospace;monospace" w:hAnsi="Droid Sans Mono;monospace;monospace"/>
+          <w:b w:val="false"/>
+          <w:color w:val="auto"/>
+          <w:sz w:val="21"/>
+          <w:highlight w:val="none"/>
+          <w:shd w:fill="auto" w:val="clear"/>
+        </w:rPr>
+      </w:pPr>
+      <w:r>
+        <w:rPr>
+          <w:rFonts w:ascii="Droid Sans Mono;monospace;monospace" w:hAnsi="Droid Sans Mono;monospace;monospace"/>
+          <w:b w:val="false"/>
+          <w:color w:val="000000"/>
+          <w:sz w:val="21"/>
+          <w:shd w:fill="auto" w:val="clear"/>
+        </w:rPr>
+        <w:t># с какой позиции выводить список</w:t>
+      </w:r>
+    </w:p>
+    <w:p>
+      <w:pPr>
+        <w:pStyle w:val="Normal"/>
+        <w:bidi w:val="0"/>
+        <w:spacing w:lineRule="atLeast" w:line="285"/>
+        <w:ind w:hanging="0" w:start="0" w:end="0"/>
+        <w:jc w:val="start"/>
+        <w:rPr>
+          <w:rFonts w:ascii="Droid Sans Mono;monospace;monospace" w:hAnsi="Droid Sans Mono;monospace;monospace"/>
+          <w:b w:val="false"/>
+          <w:color w:val="auto"/>
+          <w:sz w:val="21"/>
+          <w:highlight w:val="none"/>
+          <w:shd w:fill="auto" w:val="clear"/>
+        </w:rPr>
+      </w:pPr>
+      <w:r>
+        <w:rPr>
+          <w:rFonts w:ascii="Droid Sans Mono;monospace;monospace" w:hAnsi="Droid Sans Mono;monospace;monospace"/>
+          <w:b w:val="false"/>
+          <w:color w:val="000000"/>
+          <w:sz w:val="21"/>
+          <w:shd w:fill="auto" w:val="clear"/>
+        </w:rPr>
+        <w:t>p=0</w:t>
+      </w:r>
+    </w:p>
+    <w:p>
+      <w:pPr>
+        <w:pStyle w:val="Normal"/>
+        <w:bidi w:val="0"/>
+        <w:spacing w:lineRule="atLeast" w:line="285"/>
+        <w:ind w:hanging="0" w:start="0" w:end="0"/>
+        <w:jc w:val="start"/>
+        <w:rPr>
+          <w:rFonts w:ascii="Droid Sans Mono;monospace;monospace" w:hAnsi="Droid Sans Mono;monospace;monospace"/>
+          <w:b w:val="false"/>
+          <w:color w:val="auto"/>
+          <w:sz w:val="21"/>
+          <w:highlight w:val="none"/>
+          <w:shd w:fill="auto" w:val="clear"/>
+        </w:rPr>
+      </w:pPr>
+      <w:r>
+        <w:rPr>
+          <w:rFonts w:ascii="Droid Sans Mono;monospace;monospace" w:hAnsi="Droid Sans Mono;monospace;monospace"/>
+          <w:b w:val="false"/>
+          <w:color w:val="000000"/>
+          <w:sz w:val="21"/>
+          <w:shd w:fill="auto" w:val="clear"/>
+        </w:rPr>
+        <w:t>print (f'Выводим список с {p}-ой позиции и до конца списка методом рекурсии:')</w:t>
+      </w:r>
+    </w:p>
+    <w:p>
+      <w:pPr>
+        <w:pStyle w:val="Normal"/>
+        <w:bidi w:val="0"/>
+        <w:spacing w:lineRule="atLeast" w:line="285"/>
+        <w:ind w:hanging="0" w:start="0" w:end="0"/>
+        <w:jc w:val="start"/>
+        <w:rPr>
+          <w:rFonts w:ascii="Droid Sans Mono;monospace;monospace" w:hAnsi="Droid Sans Mono;monospace;monospace"/>
+          <w:b w:val="false"/>
+          <w:color w:val="auto"/>
+          <w:sz w:val="21"/>
+          <w:highlight w:val="none"/>
+          <w:shd w:fill="auto" w:val="clear"/>
+        </w:rPr>
+      </w:pPr>
+      <w:r>
+        <w:rPr>
+          <w:rFonts w:ascii="Droid Sans Mono;monospace;monospace" w:hAnsi="Droid Sans Mono;monospace;monospace"/>
+          <w:b w:val="false"/>
+          <w:color w:val="000000"/>
+          <w:sz w:val="21"/>
+          <w:shd w:fill="auto" w:val="clear"/>
+        </w:rPr>
+        <w:t>rec_print (my_list,p)</w:t>
+      </w:r>
+    </w:p>
+    <w:p>
+      <w:pPr>
+        <w:pStyle w:val="Normal"/>
+        <w:bidi w:val="0"/>
+        <w:spacing w:lineRule="atLeast" w:line="285"/>
+        <w:jc w:val="start"/>
+        <w:rPr>
+          <w:color w:val="auto"/>
+          <w:highlight w:val="none"/>
+          <w:shd w:fill="auto" w:val="clear"/>
+        </w:rPr>
+      </w:pPr>
+      <w:r>
+        <w:rPr>
+          <w:color w:val="000000"/>
+          <w:shd w:fill="auto" w:val="clear"/>
+        </w:rPr>
+      </w:r>
+    </w:p>
+    <w:p>
+      <w:pPr>
+        <w:pStyle w:val="Normal"/>
+        <w:bidi w:val="0"/>
+        <w:spacing w:lineRule="atLeast" w:line="285"/>
+        <w:ind w:hanging="0" w:start="0" w:end="0"/>
+        <w:jc w:val="start"/>
+        <w:rPr>
+          <w:rFonts w:ascii="Droid Sans Mono;monospace;monospace" w:hAnsi="Droid Sans Mono;monospace;monospace"/>
+          <w:b w:val="false"/>
+          <w:color w:val="auto"/>
+          <w:sz w:val="21"/>
+          <w:highlight w:val="none"/>
+          <w:shd w:fill="auto" w:val="clear"/>
+        </w:rPr>
+      </w:pPr>
+      <w:r>
+        <w:rPr>
+          <w:rFonts w:ascii="Droid Sans Mono;monospace;monospace" w:hAnsi="Droid Sans Mono;monospace;monospace"/>
+          <w:b w:val="false"/>
+          <w:color w:val="000000"/>
+          <w:sz w:val="21"/>
+          <w:shd w:fill="auto" w:val="clear"/>
+        </w:rPr>
+        <w:t># выведем список с 7-ой позиции</w:t>
+      </w:r>
+    </w:p>
+    <w:p>
+      <w:pPr>
+        <w:pStyle w:val="Normal"/>
+        <w:bidi w:val="0"/>
+        <w:spacing w:lineRule="atLeast" w:line="285"/>
+        <w:ind w:hanging="0" w:start="0" w:end="0"/>
+        <w:jc w:val="start"/>
+        <w:rPr>
+          <w:rFonts w:ascii="Droid Sans Mono;monospace;monospace" w:hAnsi="Droid Sans Mono;monospace;monospace"/>
+          <w:b w:val="false"/>
+          <w:color w:val="auto"/>
+          <w:sz w:val="21"/>
+          <w:highlight w:val="none"/>
+          <w:shd w:fill="auto" w:val="clear"/>
+        </w:rPr>
+      </w:pPr>
+      <w:r>
+        <w:rPr>
+          <w:rFonts w:ascii="Droid Sans Mono;monospace;monospace" w:hAnsi="Droid Sans Mono;monospace;monospace"/>
+          <w:b w:val="false"/>
+          <w:color w:val="000000"/>
+          <w:sz w:val="21"/>
+          <w:shd w:fill="auto" w:val="clear"/>
+        </w:rPr>
+        <w:t>p=7</w:t>
+      </w:r>
+    </w:p>
+    <w:p>
+      <w:pPr>
+        <w:pStyle w:val="Normal"/>
+        <w:bidi w:val="0"/>
+        <w:spacing w:lineRule="atLeast" w:line="285"/>
+        <w:ind w:hanging="0" w:start="0" w:end="0"/>
+        <w:jc w:val="start"/>
+        <w:rPr>
+          <w:rFonts w:ascii="Droid Sans Mono;monospace;monospace" w:hAnsi="Droid Sans Mono;monospace;monospace"/>
+          <w:b w:val="false"/>
+          <w:color w:val="auto"/>
+          <w:sz w:val="21"/>
+          <w:highlight w:val="none"/>
+          <w:shd w:fill="auto" w:val="clear"/>
+        </w:rPr>
+      </w:pPr>
+      <w:r>
+        <w:rPr>
+          <w:rFonts w:ascii="Droid Sans Mono;monospace;monospace" w:hAnsi="Droid Sans Mono;monospace;monospace"/>
+          <w:b w:val="false"/>
+          <w:color w:val="000000"/>
+          <w:sz w:val="21"/>
+          <w:shd w:fill="auto" w:val="clear"/>
+        </w:rPr>
+        <w:t>print()</w:t>
+      </w:r>
+    </w:p>
+    <w:p>
+      <w:pPr>
+        <w:pStyle w:val="Normal"/>
+        <w:bidi w:val="0"/>
+        <w:spacing w:lineRule="atLeast" w:line="285"/>
+        <w:ind w:hanging="0" w:start="0" w:end="0"/>
+        <w:jc w:val="start"/>
+        <w:rPr>
+          <w:rFonts w:ascii="Droid Sans Mono;monospace;monospace" w:hAnsi="Droid Sans Mono;monospace;monospace"/>
+          <w:b w:val="false"/>
+          <w:color w:val="auto"/>
+          <w:sz w:val="21"/>
+          <w:highlight w:val="none"/>
+          <w:shd w:fill="auto" w:val="clear"/>
+        </w:rPr>
+      </w:pPr>
+      <w:r>
+        <w:rPr>
+          <w:rFonts w:ascii="Droid Sans Mono;monospace;monospace" w:hAnsi="Droid Sans Mono;monospace;monospace"/>
+          <w:b w:val="false"/>
+          <w:color w:val="000000"/>
+          <w:sz w:val="21"/>
+          <w:shd w:fill="auto" w:val="clear"/>
+        </w:rPr>
+        <w:t>print (f'Выводим список с {p}-ой позиции и до конца списка методом рекурсии:')</w:t>
+      </w:r>
+    </w:p>
+    <w:p>
+      <w:pPr>
+        <w:pStyle w:val="Normal"/>
+        <w:bidi w:val="0"/>
+        <w:spacing w:lineRule="atLeast" w:line="285"/>
+        <w:ind w:hanging="0" w:start="0" w:end="0"/>
+        <w:jc w:val="start"/>
+        <w:rPr>
+          <w:rFonts w:ascii="Droid Sans Mono;monospace;monospace" w:hAnsi="Droid Sans Mono;monospace;monospace"/>
+          <w:b w:val="false"/>
+          <w:color w:val="auto"/>
+          <w:sz w:val="21"/>
+          <w:highlight w:val="none"/>
+          <w:shd w:fill="auto" w:val="clear"/>
+        </w:rPr>
+      </w:pPr>
+      <w:r>
+        <w:rPr>
+          <w:rFonts w:ascii="Droid Sans Mono;monospace;monospace" w:hAnsi="Droid Sans Mono;monospace;monospace"/>
+          <w:b w:val="false"/>
+          <w:color w:val="000000"/>
+          <w:sz w:val="21"/>
+          <w:shd w:fill="auto" w:val="clear"/>
+        </w:rPr>
+        <w:t>rec_print (my_list,p)</w:t>
+      </w:r>
+    </w:p>
+    <w:p>
+      <w:pPr>
+        <w:pStyle w:val="Normal"/>
+        <w:bidi w:val="0"/>
+        <w:spacing w:lineRule="atLeast" w:line="285"/>
+        <w:ind w:hanging="0" w:start="0" w:end="0"/>
+        <w:jc w:val="start"/>
+        <w:rPr>
+          <w:rFonts w:ascii="Droid Sans Mono;monospace;monospace" w:hAnsi="Droid Sans Mono;monospace;monospace"/>
+          <w:b w:val="false"/>
+          <w:color w:val="auto"/>
+          <w:sz w:val="21"/>
+          <w:highlight w:val="none"/>
+          <w:shd w:fill="auto" w:val="clear"/>
+        </w:rPr>
+      </w:pPr>
+      <w:r>
+        <w:rPr>
+          <w:rFonts w:ascii="Droid Sans Mono;monospace;monospace" w:hAnsi="Droid Sans Mono;monospace;monospace"/>
+          <w:b w:val="false"/>
+          <w:color w:val="000000"/>
+          <w:sz w:val="21"/>
+          <w:shd w:fill="auto" w:val="clear"/>
+        </w:rPr>
+        <w:t>print()</w:t>
       </w:r>
     </w:p>
     <w:p>
@@ -86,7 +1052,54 @@
         <w:rPr>
           <w:b/>
           <w:bCs/>
-        </w:rPr>
+          <w:color w:val="000000"/>
+          <w:shd w:fill="auto" w:val="clear"/>
+        </w:rPr>
+        <w:drawing>
+          <wp:anchor behindDoc="0" distT="0" distB="0" distL="0" distR="0" simplePos="0" locked="0" layoutInCell="0" allowOverlap="1" relativeHeight="2">
+            <wp:simplePos x="0" y="0"/>
+            <wp:positionH relativeFrom="column">
+              <wp:posOffset>487045</wp:posOffset>
+            </wp:positionH>
+            <wp:positionV relativeFrom="paragraph">
+              <wp:posOffset>128270</wp:posOffset>
+            </wp:positionV>
+            <wp:extent cx="4867275" cy="2035175"/>
+            <wp:effectExtent l="0" t="0" r="0" b="0"/>
+            <wp:wrapSquare wrapText="largest"/>
+            <wp:docPr id="1" name="Image1" descr="" title=""/>
+            <wp:cNvGraphicFramePr>
+              <a:graphicFrameLocks xmlns:a="http://schemas.openxmlformats.org/drawingml/2006/main" noChangeAspect="1"/>
+            </wp:cNvGraphicFramePr>
+            <a:graphic xmlns:a="http://schemas.openxmlformats.org/drawingml/2006/main">
+              <a:graphicData uri="http://schemas.openxmlformats.org/drawingml/2006/picture">
+                <pic:pic xmlns:pic="http://schemas.openxmlformats.org/drawingml/2006/picture">
+                  <pic:nvPicPr>
+                    <pic:cNvPr id="1" name="Image1" descr="" title=""/>
+                    <pic:cNvPicPr>
+                      <a:picLocks noChangeAspect="1" noChangeArrowheads="1"/>
+                    </pic:cNvPicPr>
+                  </pic:nvPicPr>
+                  <pic:blipFill>
+                    <a:blip r:embed="rId2"/>
+                    <a:stretch>
+                      <a:fillRect/>
+                    </a:stretch>
+                  </pic:blipFill>
+                  <pic:spPr bwMode="auto">
+                    <a:xfrm>
+                      <a:off x="0" y="0"/>
+                      <a:ext cx="4867275" cy="2035175"/>
+                    </a:xfrm>
+                    <a:prstGeom prst="rect">
+                      <a:avLst/>
+                    </a:prstGeom>
+                  </pic:spPr>
+                </pic:pic>
+              </a:graphicData>
+            </a:graphic>
+          </wp:anchor>
+        </w:drawing>
       </w:r>
     </w:p>
     <w:sectPr>

</xml_diff>